<commit_message>
Alterações do documento word
</commit_message>
<xml_diff>
--- a/temp.docx
+++ b/temp.docx
@@ -14,10 +14,12 @@
         <w:t>ATESTADO DE VISITA TÉCNICA</w:t>
       </w:r>
     </w:p>
-    <w:p/>
     <w:p>
       <w:r>
-        <w:t xml:space="preserve">Atestamos, para os devidos fins, que a </w:t>
+        <w:t xml:space="preserve">A(O) Prefeitura Municipal De Sales, </w:t>
+      </w:r>
+      <w:r>
+        <w:t xml:space="preserve">atesta para os devidos fins, que a </w:t>
       </w:r>
       <w:r>
         <w:rPr>
@@ -26,7 +28,16 @@
         <w:t>Empresa Amendola &amp; Amendola Software Ltda</w:t>
       </w:r>
       <w:r>
-        <w:t>, inscrita no CNPJ nº 04.326.049/0001-90, realizou visita técnica nesta entidade, conforme informações abaixo:</w:t>
+        <w:t xml:space="preserve">, inscrita no CNPJ nº 04.326.049/0001-90, realizou visita técnica nesta entidade na data de  </w:t>
+      </w:r>
+      <w:r>
+        <w:rPr>
+          <w:b/>
+        </w:rPr>
+        <w:t xml:space="preserve">31/05/2023, </w:t>
+      </w:r>
+      <w:r>
+        <w:t>conforme informações abaixo:</w:t>
       </w:r>
     </w:p>
     <w:p>
@@ -37,26 +48,39 @@
         <w:t xml:space="preserve">Colaborador: </w:t>
       </w:r>
       <w:r>
-        <w:t>Paulo</w:t>
+        <w:t>Ednilso</w:t>
       </w:r>
     </w:p>
     <w:p>
       <w:r>
-        <w:t>Assunto: Verificação PPA</w:t>
+        <w:rPr>
+          <w:b/>
+        </w:rPr>
+        <w:t xml:space="preserve">Assunto: </w:t>
+      </w:r>
+      <w:r>
+        <w:t>TREINAMENTO DE COMPRAS</w:t>
       </w:r>
     </w:p>
-    <w:p/>
     <w:p>
       <w:pPr>
         <w:pStyle w:val="Heading1"/>
       </w:pPr>
       <w:r>
-        <w:t>Observações do Treinamento</w:t>
+        <w:t>Descrição do Atendimento Prestado</w:t>
       </w:r>
     </w:p>
     <w:p>
       <w:r>
-        <w:t>Verificacoa</w:t>
+        <w:t>TESTE TESTE</w:t>
+      </w:r>
+    </w:p>
+    <w:p>
+      <w:pPr>
+        <w:pStyle w:val="Heading1"/>
+      </w:pPr>
+      <w:r>
+        <w:t>Servidores</w:t>
       </w:r>
     </w:p>
     <w:p>
@@ -67,7 +91,7 @@
         <w:t xml:space="preserve">Nome: </w:t>
       </w:r>
       <w:r>
-        <w:t>Paulo</w:t>
+        <w:t>FLAVIO MANOBRA</w:t>
       </w:r>
     </w:p>
     <w:p>
@@ -78,7 +102,7 @@
         <w:t xml:space="preserve">cpf: </w:t>
       </w:r>
       <w:r>
-        <w:t>3333</w:t>
+        <w:t>34659737802</w:t>
       </w:r>
     </w:p>
     <w:p>
@@ -89,10 +113,159 @@
         <w:t xml:space="preserve">Setor: </w:t>
       </w:r>
       <w:r>
-        <w:t>Planejamento</w:t>
+        <w:t>GAMBIARRA</w:t>
+      </w:r>
+    </w:p>
+    <w:p>
+      <w:r>
+        <w:rPr>
+          <w:b/>
+        </w:rPr>
+        <w:t xml:space="preserve">Assinatura: </w:t>
+      </w:r>
+      <w:r>
+        <w:t>________________________________</w:t>
       </w:r>
     </w:p>
     <w:p/>
+    <w:p>
+      <w:r>
+        <w:rPr>
+          <w:b/>
+        </w:rPr>
+        <w:t xml:space="preserve">Nome: </w:t>
+      </w:r>
+      <w:r>
+        <w:t>PAULO</w:t>
+      </w:r>
+    </w:p>
+    <w:p>
+      <w:r>
+        <w:rPr>
+          <w:b/>
+        </w:rPr>
+        <w:t xml:space="preserve">cpf: </w:t>
+      </w:r>
+      <w:r>
+        <w:t>44659737802</w:t>
+      </w:r>
+    </w:p>
+    <w:p>
+      <w:r>
+        <w:rPr>
+          <w:b/>
+        </w:rPr>
+        <w:t xml:space="preserve">Setor: </w:t>
+      </w:r>
+      <w:r>
+        <w:t>CONTABILIDADE</w:t>
+      </w:r>
+    </w:p>
+    <w:p>
+      <w:r>
+        <w:rPr>
+          <w:b/>
+        </w:rPr>
+        <w:t xml:space="preserve">Assinatura: </w:t>
+      </w:r>
+      <w:r>
+        <w:t>________________________________</w:t>
+      </w:r>
+    </w:p>
+    <w:p/>
+    <w:p>
+      <w:r>
+        <w:rPr>
+          <w:b/>
+        </w:rPr>
+        <w:t xml:space="preserve">Nome: </w:t>
+      </w:r>
+      <w:r>
+        <w:t>EVELTO</w:t>
+      </w:r>
+    </w:p>
+    <w:p>
+      <w:r>
+        <w:rPr>
+          <w:b/>
+        </w:rPr>
+        <w:t xml:space="preserve">cpf: </w:t>
+      </w:r>
+      <w:r>
+        <w:t>78483280825</w:t>
+      </w:r>
+    </w:p>
+    <w:p>
+      <w:r>
+        <w:rPr>
+          <w:b/>
+        </w:rPr>
+        <w:t xml:space="preserve">Setor: </w:t>
+      </w:r>
+      <w:r>
+        <w:t>COMPRAS</w:t>
+      </w:r>
+    </w:p>
+    <w:p>
+      <w:r>
+        <w:rPr>
+          <w:b/>
+        </w:rPr>
+        <w:t xml:space="preserve">Assinatura: </w:t>
+      </w:r>
+      <w:r>
+        <w:t>________________________________</w:t>
+      </w:r>
+    </w:p>
+    <w:p/>
+    <w:p/>
+    <w:p>
+      <w:pPr>
+        <w:jc w:val="center"/>
+      </w:pPr>
+      <w:r>
+        <w:t>________________________________</w:t>
+      </w:r>
+      <w:r>
+        <w:rPr>
+          <w:b/>
+        </w:rPr>
+        <w:br/>
+        <w:t>PREFEITURA MUNICIPAL DE SALES</w:t>
+      </w:r>
+      <w:r>
+        <w:br/>
+        <w:t>(NOME SERVIDOR RESPONSAVEL PELO SETOR)</w:t>
+      </w:r>
+      <w:r>
+        <w:br/>
+        <w:t>(FUNÇÃO SERVIDOR)</w:t>
+      </w:r>
+    </w:p>
+    <w:p/>
+    <w:p>
+      <w:pPr>
+        <w:jc w:val="center"/>
+      </w:pPr>
+      <w:r>
+        <w:t>________________________________</w:t>
+      </w:r>
+      <w:r>
+        <w:rPr>
+          <w:b/>
+        </w:rPr>
+        <w:br/>
+        <w:t>AMENDOLA &amp; AMENDOLA SOFTWARE LTDA.</w:t>
+      </w:r>
+      <w:r>
+        <w:br/>
+        <w:t>EDNILSO</w:t>
+      </w:r>
+      <w:r>
+        <w:br/>
+        <w:t>TÉCNICO RESPONSÁVEL</w:t>
+      </w:r>
+    </w:p>
     <w:sectPr>
       <w:headerReference w:type="default" r:id="rId9"/>
       <w:pgSz w:w="12240" w:h="15840"/>

</xml_diff>